<commit_message>
EF Core - EFCodeFirstSQLServer
</commit_message>
<xml_diff>
--- a/C#/Entity Framework.docx
+++ b/C#/Entity Framework.docx
@@ -3648,14 +3648,14 @@
         <w:tblLook w:val="04A0" w:firstRow="1" w:lastRow="0" w:firstColumn="1" w:lastColumn="0" w:noHBand="0" w:noVBand="1"/>
       </w:tblPr>
       <w:tblGrid>
-        <w:gridCol w:w="2122"/>
-        <w:gridCol w:w="3827"/>
-        <w:gridCol w:w="3401"/>
+        <w:gridCol w:w="1696"/>
+        <w:gridCol w:w="4395"/>
+        <w:gridCol w:w="3259"/>
       </w:tblGrid>
       <w:tr>
         <w:tc>
           <w:tcPr>
-            <w:tcW w:w="2122" w:type="dxa"/>
+            <w:tcW w:w="1696" w:type="dxa"/>
           </w:tcPr>
           <w:p>
             <w:pPr>
@@ -3669,7 +3669,7 @@
         </w:tc>
         <w:tc>
           <w:tcPr>
-            <w:tcW w:w="3827" w:type="dxa"/>
+            <w:tcW w:w="4395" w:type="dxa"/>
           </w:tcPr>
           <w:p>
             <w:pPr>
@@ -3708,7 +3708,7 @@
         </w:tc>
         <w:tc>
           <w:tcPr>
-            <w:tcW w:w="3401" w:type="dxa"/>
+            <w:tcW w:w="3259" w:type="dxa"/>
           </w:tcPr>
           <w:p>
             <w:pPr>
@@ -3733,7 +3733,7 @@
       <w:tr>
         <w:tc>
           <w:tcPr>
-            <w:tcW w:w="2122" w:type="dxa"/>
+            <w:tcW w:w="1696" w:type="dxa"/>
           </w:tcPr>
           <w:p>
             <w:pPr>
@@ -3747,7 +3747,7 @@
         </w:tc>
         <w:tc>
           <w:tcPr>
-            <w:tcW w:w="3827" w:type="dxa"/>
+            <w:tcW w:w="4395" w:type="dxa"/>
           </w:tcPr>
           <w:p>
             <w:pPr>
@@ -3768,7 +3768,7 @@
         </w:tc>
         <w:tc>
           <w:tcPr>
-            <w:tcW w:w="3401" w:type="dxa"/>
+            <w:tcW w:w="3259" w:type="dxa"/>
           </w:tcPr>
           <w:p>
             <w:pPr>
@@ -3798,7 +3798,7 @@
       <w:tr>
         <w:tc>
           <w:tcPr>
-            <w:tcW w:w="2122" w:type="dxa"/>
+            <w:tcW w:w="1696" w:type="dxa"/>
           </w:tcPr>
           <w:p>
             <w:r>
@@ -3808,7 +3808,7 @@
         </w:tc>
         <w:tc>
           <w:tcPr>
-            <w:tcW w:w="7228" w:type="dxa"/>
+            <w:tcW w:w="7654" w:type="dxa"/>
             <w:gridSpan w:val="2"/>
           </w:tcPr>
           <w:p>
@@ -3827,7 +3827,7 @@
       <w:tr>
         <w:tc>
           <w:tcPr>
-            <w:tcW w:w="2122" w:type="dxa"/>
+            <w:tcW w:w="1696" w:type="dxa"/>
           </w:tcPr>
           <w:p>
             <w:r>
@@ -3837,7 +3837,7 @@
         </w:tc>
         <w:tc>
           <w:tcPr>
-            <w:tcW w:w="7228" w:type="dxa"/>
+            <w:tcW w:w="7654" w:type="dxa"/>
             <w:gridSpan w:val="2"/>
           </w:tcPr>
           <w:p>
@@ -3845,19 +3845,21 @@
               <w:jc w:val="center"/>
             </w:pPr>
             <w:r>
+              <w:t xml:space="preserve">EF6 - </w:t>
+            </w:r>
+            <w:r>
               <w:t>Install</w:t>
             </w:r>
             <w:r>
-              <w:t xml:space="preserve"> Entity Framework</w:t>
-            </w:r>
-            <w:r>
-              <w:t xml:space="preserve"> </w:t>
-            </w:r>
-            <w:r>
-              <w:t xml:space="preserve">from </w:t>
-            </w:r>
-            <w:r>
-              <w:t>NuGet</w:t>
+              <w:t xml:space="preserve"> EntityFramework</w:t>
+            </w:r>
+          </w:p>
+          <w:p>
+            <w:pPr>
+              <w:jc w:val="center"/>
+            </w:pPr>
+            <w:r>
+              <w:t>EF Core – Install EntityFrameworkCore.(Design, Tools, SQLServer)</w:t>
             </w:r>
           </w:p>
         </w:tc>
@@ -3865,13 +3867,13 @@
       <w:tr>
         <w:tc>
           <w:tcPr>
-            <w:tcW w:w="2122" w:type="dxa"/>
+            <w:tcW w:w="1696" w:type="dxa"/>
           </w:tcPr>
           <w:p/>
         </w:tc>
         <w:tc>
           <w:tcPr>
-            <w:tcW w:w="3827" w:type="dxa"/>
+            <w:tcW w:w="4395" w:type="dxa"/>
           </w:tcPr>
           <w:p>
             <w:r>
@@ -4003,7 +4005,7 @@
         </w:tc>
         <w:tc>
           <w:tcPr>
-            <w:tcW w:w="3401" w:type="dxa"/>
+            <w:tcW w:w="3259" w:type="dxa"/>
           </w:tcPr>
           <w:p>
             <w:r>
@@ -4015,13 +4017,13 @@
       <w:tr>
         <w:tc>
           <w:tcPr>
-            <w:tcW w:w="2122" w:type="dxa"/>
+            <w:tcW w:w="1696" w:type="dxa"/>
           </w:tcPr>
           <w:p/>
         </w:tc>
         <w:tc>
           <w:tcPr>
-            <w:tcW w:w="3827" w:type="dxa"/>
+            <w:tcW w:w="4395" w:type="dxa"/>
           </w:tcPr>
           <w:p>
             <w:pPr>
@@ -4053,10 +4055,37 @@
               <w:t>ICollection vs IList – IList enables to access with indexer</w:t>
             </w:r>
           </w:p>
+          <w:p>
+            <w:pPr>
+              <w:pStyle w:val="ListParagraph"/>
+              <w:numPr>
+                <w:ilvl w:val="0"/>
+                <w:numId w:val="14"/>
+              </w:numPr>
+            </w:pPr>
+            <w:r>
+              <w:t>Make colle</w:t>
+            </w:r>
+            <w:r>
+              <w:t>c</w:t>
+            </w:r>
+            <w:r>
+              <w:t>tio</w:t>
+            </w:r>
+            <w:r>
+              <w:t>n</w:t>
+            </w:r>
+            <w:r>
+              <w:t>s</w:t>
+            </w:r>
+            <w:r>
+              <w:t xml:space="preserve"> as virtual functions</w:t>
+            </w:r>
+          </w:p>
         </w:tc>
         <w:tc>
           <w:tcPr>
-            <w:tcW w:w="3401" w:type="dxa"/>
+            <w:tcW w:w="3259" w:type="dxa"/>
           </w:tcPr>
           <w:p/>
         </w:tc>
@@ -4064,13 +4093,13 @@
       <w:tr>
         <w:tc>
           <w:tcPr>
-            <w:tcW w:w="2122" w:type="dxa"/>
+            <w:tcW w:w="1696" w:type="dxa"/>
           </w:tcPr>
           <w:p/>
         </w:tc>
         <w:tc>
           <w:tcPr>
-            <w:tcW w:w="3827" w:type="dxa"/>
+            <w:tcW w:w="4395" w:type="dxa"/>
           </w:tcPr>
           <w:p>
             <w:pPr>
@@ -4087,7 +4116,7 @@
         </w:tc>
         <w:tc>
           <w:tcPr>
-            <w:tcW w:w="3401" w:type="dxa"/>
+            <w:tcW w:w="3259" w:type="dxa"/>
           </w:tcPr>
           <w:p/>
         </w:tc>
@@ -4095,7 +4124,7 @@
       <w:tr>
         <w:tc>
           <w:tcPr>
-            <w:tcW w:w="2122" w:type="dxa"/>
+            <w:tcW w:w="1696" w:type="dxa"/>
           </w:tcPr>
           <w:p>
             <w:r>
@@ -4108,7 +4137,7 @@
         </w:tc>
         <w:tc>
           <w:tcPr>
-            <w:tcW w:w="7228" w:type="dxa"/>
+            <w:tcW w:w="7654" w:type="dxa"/>
             <w:gridSpan w:val="2"/>
           </w:tcPr>
           <w:p>
@@ -4116,6 +4145,9 @@
               <w:jc w:val="center"/>
             </w:pPr>
             <w:r>
+              <w:t xml:space="preserve">EF6 - </w:t>
+            </w:r>
+            <w:r>
               <w:t>enable-migrations</w:t>
             </w:r>
             <w:r>
@@ -4123,6 +4155,23 @@
             </w:r>
             <w:r>
               <w:t>add Migrations folder to project</w:t>
+            </w:r>
+          </w:p>
+          <w:p>
+            <w:pPr>
+              <w:jc w:val="center"/>
+            </w:pPr>
+            <w:r>
+              <w:t xml:space="preserve">EF Core </w:t>
+            </w:r>
+            <w:r>
+              <w:t>–</w:t>
+            </w:r>
+            <w:r>
+              <w:t xml:space="preserve"> </w:t>
+            </w:r>
+            <w:r>
+              <w:t>NO need to do this, migrations is enabled by default</w:t>
             </w:r>
           </w:p>
         </w:tc>
@@ -4130,7 +4179,7 @@
       <w:tr>
         <w:tc>
           <w:tcPr>
-            <w:tcW w:w="2122" w:type="dxa"/>
+            <w:tcW w:w="1696" w:type="dxa"/>
             <w:vMerge w:val="restart"/>
             <w:vAlign w:val="center"/>
           </w:tcPr>
@@ -4142,7 +4191,7 @@
         </w:tc>
         <w:tc>
           <w:tcPr>
-            <w:tcW w:w="3827" w:type="dxa"/>
+            <w:tcW w:w="4395" w:type="dxa"/>
           </w:tcPr>
           <w:p>
             <w:pPr>
@@ -4160,10 +4209,30 @@
               <w:t>Because the current model already exists</w:t>
             </w:r>
           </w:p>
+          <w:p>
+            <w:pPr>
+              <w:jc w:val="center"/>
+            </w:pPr>
+            <w:r>
+              <w:t xml:space="preserve">use </w:t>
+            </w:r>
+            <w:r>
+              <w:rPr>
+                <w:rFonts w:ascii="Cascadia Mono" w:hAnsi="Cascadia Mono" w:cs="Cascadia Mono"/>
+                <w:i w:val="0"/>
+                <w:iCs w:val="0"/>
+                <w:color w:val="000000"/>
+                <w:sz w:val="19"/>
+                <w:szCs w:val="19"/>
+                <w:lang w:val="en-GB" w:bidi="he-IL"/>
+              </w:rPr>
+              <w:t>-Project ProjectName to add to a specific project</w:t>
+            </w:r>
+          </w:p>
         </w:tc>
         <w:tc>
           <w:tcPr>
-            <w:tcW w:w="3401" w:type="dxa"/>
+            <w:tcW w:w="3259" w:type="dxa"/>
           </w:tcPr>
           <w:p>
             <w:pPr>
@@ -4175,14 +4244,14 @@
       <w:tr>
         <w:tc>
           <w:tcPr>
-            <w:tcW w:w="2122" w:type="dxa"/>
+            <w:tcW w:w="1696" w:type="dxa"/>
             <w:vMerge/>
           </w:tcPr>
           <w:p/>
         </w:tc>
         <w:tc>
           <w:tcPr>
-            <w:tcW w:w="3827" w:type="dxa"/>
+            <w:tcW w:w="4395" w:type="dxa"/>
           </w:tcPr>
           <w:p>
             <w:pPr>
@@ -4195,7 +4264,7 @@
         </w:tc>
         <w:tc>
           <w:tcPr>
-            <w:tcW w:w="3401" w:type="dxa"/>
+            <w:tcW w:w="3259" w:type="dxa"/>
           </w:tcPr>
           <w:p>
             <w:pPr>
@@ -4207,7 +4276,7 @@
       <w:tr>
         <w:tc>
           <w:tcPr>
-            <w:tcW w:w="2122" w:type="dxa"/>
+            <w:tcW w:w="1696" w:type="dxa"/>
           </w:tcPr>
           <w:p>
             <w:r>
@@ -4217,7 +4286,7 @@
         </w:tc>
         <w:tc>
           <w:tcPr>
-            <w:tcW w:w="7228" w:type="dxa"/>
+            <w:tcW w:w="7654" w:type="dxa"/>
             <w:gridSpan w:val="2"/>
           </w:tcPr>
           <w:p>
@@ -4233,13 +4302,13 @@
       <w:tr>
         <w:tc>
           <w:tcPr>
-            <w:tcW w:w="2122" w:type="dxa"/>
+            <w:tcW w:w="1696" w:type="dxa"/>
           </w:tcPr>
           <w:p/>
         </w:tc>
         <w:tc>
           <w:tcPr>
-            <w:tcW w:w="7228" w:type="dxa"/>
+            <w:tcW w:w="7654" w:type="dxa"/>
             <w:gridSpan w:val="2"/>
           </w:tcPr>
           <w:p>
@@ -4255,13 +4324,13 @@
       <w:tr>
         <w:tc>
           <w:tcPr>
-            <w:tcW w:w="2122" w:type="dxa"/>
+            <w:tcW w:w="1696" w:type="dxa"/>
           </w:tcPr>
           <w:p/>
         </w:tc>
         <w:tc>
           <w:tcPr>
-            <w:tcW w:w="7228" w:type="dxa"/>
+            <w:tcW w:w="7654" w:type="dxa"/>
             <w:gridSpan w:val="2"/>
           </w:tcPr>
           <w:p>
@@ -4272,18 +4341,50 @@
               <w:t>add-migration name</w:t>
             </w:r>
           </w:p>
+          <w:p>
+            <w:pPr>
+              <w:jc w:val="center"/>
+            </w:pPr>
+            <w:r>
+              <w:t xml:space="preserve">use </w:t>
+            </w:r>
+            <w:r>
+              <w:rPr>
+                <w:rFonts w:ascii="Cascadia Mono" w:hAnsi="Cascadia Mono" w:cs="Cascadia Mono"/>
+                <w:i w:val="0"/>
+                <w:iCs w:val="0"/>
+                <w:color w:val="000000"/>
+                <w:sz w:val="19"/>
+                <w:szCs w:val="19"/>
+                <w:lang w:val="en-GB" w:bidi="he-IL"/>
+              </w:rPr>
+              <w:t>-Projec</w:t>
+            </w:r>
+            <w:r>
+              <w:rPr>
+                <w:rFonts w:ascii="Cascadia Mono" w:hAnsi="Cascadia Mono" w:cs="Cascadia Mono"/>
+                <w:i w:val="0"/>
+                <w:iCs w:val="0"/>
+                <w:color w:val="000000"/>
+                <w:sz w:val="19"/>
+                <w:szCs w:val="19"/>
+                <w:lang w:val="en-GB" w:bidi="he-IL"/>
+              </w:rPr>
+              <w:t>t ProjectName to add to a specific project</w:t>
+            </w:r>
+          </w:p>
         </w:tc>
       </w:tr>
       <w:tr>
         <w:tc>
           <w:tcPr>
-            <w:tcW w:w="2122" w:type="dxa"/>
+            <w:tcW w:w="1696" w:type="dxa"/>
           </w:tcPr>
           <w:p/>
         </w:tc>
         <w:tc>
           <w:tcPr>
-            <w:tcW w:w="7228" w:type="dxa"/>
+            <w:tcW w:w="7654" w:type="dxa"/>
             <w:gridSpan w:val="2"/>
           </w:tcPr>
           <w:p>
@@ -4299,13 +4400,13 @@
       <w:tr>
         <w:tc>
           <w:tcPr>
-            <w:tcW w:w="2122" w:type="dxa"/>
+            <w:tcW w:w="1696" w:type="dxa"/>
           </w:tcPr>
           <w:p/>
         </w:tc>
         <w:tc>
           <w:tcPr>
-            <w:tcW w:w="7228" w:type="dxa"/>
+            <w:tcW w:w="7654" w:type="dxa"/>
             <w:gridSpan w:val="2"/>
           </w:tcPr>
           <w:p>
@@ -4742,6 +4843,7 @@
           <w:sz w:val="19"/>
           <w:szCs w:val="19"/>
         </w:rPr>
+        <w:lastRenderedPageBreak/>
         <w:t xml:space="preserve">        </w:t>
       </w:r>
       <w:r>
@@ -5027,7 +5129,6 @@
           <w:sz w:val="19"/>
           <w:szCs w:val="19"/>
         </w:rPr>
-        <w:lastRenderedPageBreak/>
         <w:t xml:space="preserve">        </w:t>
       </w:r>
       <w:r>

</xml_diff>

<commit_message>
1.Getting Started with Entity Framework Core [1 of 5]  Entity Framework Core for Beginners
</commit_message>
<xml_diff>
--- a/C#/Entity Framework.docx
+++ b/C#/Entity Framework.docx
@@ -4260,6 +4260,21 @@
             <w:r>
               <w:t>update-database</w:t>
             </w:r>
+            <w:r>
+              <w:t xml:space="preserve"> </w:t>
+            </w:r>
+            <w:r>
+              <w:rPr>
+                <w:rFonts w:ascii="Cascadia Mono" w:hAnsi="Cascadia Mono" w:cs="Cascadia Mono"/>
+                <w:i w:val="0"/>
+                <w:iCs w:val="0"/>
+                <w:color w:val="000000"/>
+                <w:sz w:val="19"/>
+                <w:szCs w:val="19"/>
+                <w:lang w:val="en-GB" w:bidi="he-IL"/>
+              </w:rPr>
+              <w:t>-Project ProjectName</w:t>
+            </w:r>
           </w:p>
         </w:tc>
         <w:tc>
@@ -4340,13 +4355,8 @@
             <w:r>
               <w:t>add-migration name</w:t>
             </w:r>
-          </w:p>
-          <w:p>
-            <w:pPr>
-              <w:jc w:val="center"/>
-            </w:pPr>
-            <w:r>
-              <w:t xml:space="preserve">use </w:t>
+            <w:r>
+              <w:t xml:space="preserve"> </w:t>
             </w:r>
             <w:r>
               <w:rPr>
@@ -4416,6 +4426,21 @@
             <w:r>
               <w:t>update-database</w:t>
             </w:r>
+            <w:r>
+              <w:t xml:space="preserve"> </w:t>
+            </w:r>
+            <w:r>
+              <w:rPr>
+                <w:rFonts w:ascii="Cascadia Mono" w:hAnsi="Cascadia Mono" w:cs="Cascadia Mono"/>
+                <w:i w:val="0"/>
+                <w:iCs w:val="0"/>
+                <w:color w:val="000000"/>
+                <w:sz w:val="19"/>
+                <w:szCs w:val="19"/>
+                <w:lang w:val="en-GB" w:bidi="he-IL"/>
+              </w:rPr>
+              <w:t>-Project ProjectName</w:t>
+            </w:r>
           </w:p>
         </w:tc>
       </w:tr>
@@ -4843,7 +4868,6 @@
           <w:sz w:val="19"/>
           <w:szCs w:val="19"/>
         </w:rPr>
-        <w:lastRenderedPageBreak/>
         <w:t xml:space="preserve">        </w:t>
       </w:r>
       <w:r>
@@ -4939,6 +4963,7 @@
           <w:sz w:val="19"/>
           <w:szCs w:val="19"/>
         </w:rPr>
+        <w:lastRenderedPageBreak/>
         <w:t xml:space="preserve">        </w:t>
       </w:r>
       <w:r>

</xml_diff>